<commit_message>
[ADD] kntu.uml added [ADD] ProjectReport.docx added [ADD] ReadMe.md added
</commit_message>
<xml_diff>
--- a/ProjectReport.docx
+++ b/ProjectReport.docx
@@ -52,12 +52,6 @@
           <w:lang w:bidi="fa-IR"/>
         </w:rPr>
         <w:tab/>
-      </w:r>
-      <w:r>
-        <w:rPr>
-          <w:rFonts w:cs="B Nazanin"/>
-          <w:lang w:bidi="fa-IR"/>
-        </w:rPr>
         <w:t>Bond , James Bond !</w:t>
       </w:r>
       <w:r>
@@ -488,7 +482,7 @@
       <w:pPr>
         <w:bidi/>
         <w:rPr>
-          <w:rFonts w:cs="B Nazanin" w:hint="cs"/>
+          <w:rFonts w:cs="B Nazanin"/>
           <w:rtl/>
           <w:lang w:bidi="fa-IR"/>
         </w:rPr>
@@ -721,6 +715,48 @@
           <w:lang w:bidi="fa-IR"/>
         </w:rPr>
         <w:t xml:space="preserve"> </w:t>
+      </w:r>
+    </w:p>
+    <w:p>
+      <w:pPr>
+        <w:bidi/>
+        <w:rPr>
+          <w:rFonts w:cs="B Nazanin"/>
+          <w:b/>
+          <w:bCs/>
+          <w:sz w:val="28"/>
+          <w:szCs w:val="28"/>
+          <w:rtl/>
+          <w:lang w:bidi="fa-IR"/>
+        </w:rPr>
+      </w:pPr>
+      <w:r>
+        <w:rPr>
+          <w:rFonts w:cs="B Nazanin" w:hint="cs"/>
+          <w:b/>
+          <w:bCs/>
+          <w:sz w:val="28"/>
+          <w:szCs w:val="28"/>
+          <w:rtl/>
+          <w:lang w:bidi="fa-IR"/>
+        </w:rPr>
+        <w:t>مرتبه :</w:t>
+      </w:r>
+    </w:p>
+    <w:p>
+      <w:pPr>
+        <w:bidi/>
+        <w:rPr>
+          <w:rFonts w:cs="B Nazanin"/>
+          <w:lang w:bidi="fa-IR"/>
+        </w:rPr>
+      </w:pPr>
+      <w:r>
+        <w:rPr>
+          <w:rFonts w:cs="B Nazanin"/>
+          <w:lang w:bidi="fa-IR"/>
+        </w:rPr>
+        <w:t>T(n) = O(n^2)</w:t>
       </w:r>
     </w:p>
     <w:sectPr>

</xml_diff>